<commit_message>
Add abdomen-pelvis content: Inguinal canal, Peritoneum, Rectus sheath, Quadrants with SVGs and MCQs
</commit_message>
<xml_diff>
--- a/www/content/abdomen-pelvis/Quadrants of abdomen.docx
+++ b/www/content/abdomen-pelvis/Quadrants of abdomen.docx
@@ -29,21 +29,12 @@
       <w:r>
         <w:t xml:space="preserve"> and </w:t>
       </w:r>
-      <w:proofErr w:type="spellStart"/>
       <w:r>
         <w:rPr>
           <w:b/>
           <w:bCs/>
         </w:rPr>
-        <w:t>transumbilical</w:t>
-      </w:r>
-      <w:proofErr w:type="spellEnd"/>
-      <w:r>
-        <w:rPr>
-          <w:b/>
-          <w:bCs/>
-        </w:rPr>
-        <w:t xml:space="preserve"> plane</w:t>
+        <w:t>transumbilical plane</w:t>
       </w:r>
       <w:r>
         <w:t xml:space="preserve"> into four quadrants – </w:t>
@@ -71,15 +62,7 @@
         <w:t xml:space="preserve">nine regions </w:t>
       </w:r>
       <w:r>
-        <w:t xml:space="preserve">by </w:t>
-      </w:r>
-      <w:proofErr w:type="spellStart"/>
-      <w:r>
-        <w:t>by</w:t>
-      </w:r>
-      <w:proofErr w:type="spellEnd"/>
-      <w:r>
-        <w:t xml:space="preserve"> two vertical planes – </w:t>
+        <w:t xml:space="preserve">by by two vertical planes – </w:t>
       </w:r>
       <w:r>
         <w:rPr>
@@ -89,15 +72,7 @@
         <w:t>midclavicular planes</w:t>
       </w:r>
       <w:r>
-        <w:t xml:space="preserve"> (right and left) and two </w:t>
-      </w:r>
-      <w:proofErr w:type="spellStart"/>
-      <w:r>
-        <w:t>horinzontal</w:t>
-      </w:r>
-      <w:proofErr w:type="spellEnd"/>
-      <w:r>
-        <w:t xml:space="preserve"> planes – </w:t>
+        <w:t xml:space="preserve"> (right and left) and two horinzontal planes – </w:t>
       </w:r>
       <w:r>
         <w:rPr>
@@ -109,21 +84,12 @@
       <w:r>
         <w:t xml:space="preserve"> and </w:t>
       </w:r>
-      <w:proofErr w:type="spellStart"/>
       <w:r>
         <w:rPr>
           <w:b/>
           <w:bCs/>
         </w:rPr>
-        <w:t>transtubercular</w:t>
-      </w:r>
-      <w:proofErr w:type="spellEnd"/>
-      <w:r>
-        <w:rPr>
-          <w:b/>
-          <w:bCs/>
-        </w:rPr>
-        <w:t xml:space="preserve"> plane</w:t>
+        <w:t>transtubercular plane</w:t>
       </w:r>
       <w:r>
         <w:t xml:space="preserve"> into nine regions. </w:t>
@@ -196,22 +162,27 @@
       </w:r>
     </w:p>
     <w:p>
-      <w:proofErr w:type="spellStart"/>
       <w:r>
         <w:rPr>
           <w:b/>
         </w:rPr>
-        <w:t>Transtubercular</w:t>
-      </w:r>
-      <w:proofErr w:type="spellEnd"/>
-      <w:r>
-        <w:rPr>
-          <w:b/>
-        </w:rPr>
-        <w:t xml:space="preserve"> plane</w:t>
+        <w:t>Transtubercular plane</w:t>
       </w:r>
       <w:r>
         <w:t xml:space="preserve">: plane joining two iliac tubercles on iliac crests; lies 5cm posterior to anterior superior iliac spines; corresponds to upper border of L5 vertebra. </w:t>
+      </w:r>
+    </w:p>
+    <w:p>
+      <w:r>
+        <w:t xml:space="preserve">[TIP]Appreciate the planes </w:t>
+      </w:r>
+    </w:p>
+    <w:p>
+      <w:r>
+        <w:t>[YOUTUBE]</w:t>
+      </w:r>
+      <w:r>
+        <w:t>https://youtu.be/rTM_KKLxE-M</w:t>
       </w:r>
     </w:p>
     <w:p>
@@ -277,15 +248,7 @@
     </w:p>
     <w:p>
       <w:r>
-        <w:t>[SVG]</w:t>
-      </w:r>
-      <w:proofErr w:type="spellStart"/>
-      <w:r>
-        <w:t>quadrants.svg</w:t>
-      </w:r>
-      <w:proofErr w:type="spellEnd"/>
-      <w:r>
-        <w:t>[/SVG]</w:t>
+        <w:t>[SVG]quadrants.svg[/SVG]</w:t>
       </w:r>
     </w:p>
     <w:p>
@@ -303,253 +266,58 @@
       </w:r>
       <w:bookmarkEnd w:id="1"/>
     </w:p>
-    <w:tbl>
-      <w:tblPr>
-        <w:tblStyle w:val="PlainTable2"/>
-        <w:tblW w:w="0" w:type="auto"/>
-        <w:jc w:val="center"/>
-        <w:tblLook w:val="04A0" w:firstRow="1" w:lastRow="0" w:firstColumn="1" w:lastColumn="0" w:noHBand="0" w:noVBand="1"/>
-      </w:tblPr>
-      <w:tblGrid>
-        <w:gridCol w:w="2363"/>
-        <w:gridCol w:w="2744"/>
-      </w:tblGrid>
-      <w:tr>
-        <w:trPr>
-          <w:cnfStyle w:val="100000000000" w:firstRow="1" w:lastRow="0" w:firstColumn="0" w:lastColumn="0" w:oddVBand="0" w:evenVBand="0" w:oddHBand="0" w:evenHBand="0" w:firstRowFirstColumn="0" w:firstRowLastColumn="0" w:lastRowFirstColumn="0" w:lastRowLastColumn="0"/>
-          <w:jc w:val="center"/>
-        </w:trPr>
-        <w:tc>
-          <w:tcPr>
-            <w:cnfStyle w:val="001000000000" w:firstRow="0" w:lastRow="0" w:firstColumn="1" w:lastColumn="0" w:oddVBand="0" w:evenVBand="0" w:oddHBand="0" w:evenHBand="0" w:firstRowFirstColumn="0" w:firstRowLastColumn="0" w:lastRowFirstColumn="0" w:lastRowLastColumn="0"/>
-            <w:tcW w:w="0" w:type="auto"/>
-          </w:tcPr>
-          <w:p>
-            <w:pPr>
-              <w:jc w:val="center"/>
-            </w:pPr>
-            <w:r>
-              <w:t>Regions</w:t>
-            </w:r>
-          </w:p>
-        </w:tc>
-        <w:tc>
-          <w:tcPr>
-            <w:tcW w:w="0" w:type="auto"/>
-          </w:tcPr>
-          <w:p>
-            <w:pPr>
-              <w:jc w:val="center"/>
-              <w:cnfStyle w:val="100000000000" w:firstRow="1" w:lastRow="0" w:firstColumn="0" w:lastColumn="0" w:oddVBand="0" w:evenVBand="0" w:oddHBand="0" w:evenHBand="0" w:firstRowFirstColumn="0" w:firstRowLastColumn="0" w:lastRowFirstColumn="0" w:lastRowLastColumn="0"/>
-            </w:pPr>
-            <w:r>
-              <w:t xml:space="preserve">Synonyms </w:t>
-            </w:r>
-          </w:p>
-        </w:tc>
-      </w:tr>
-      <w:tr>
-        <w:trPr>
-          <w:cnfStyle w:val="000000100000" w:firstRow="0" w:lastRow="0" w:firstColumn="0" w:lastColumn="0" w:oddVBand="0" w:evenVBand="0" w:oddHBand="1" w:evenHBand="0" w:firstRowFirstColumn="0" w:firstRowLastColumn="0" w:lastRowFirstColumn="0" w:lastRowLastColumn="0"/>
-          <w:jc w:val="center"/>
-        </w:trPr>
-        <w:tc>
-          <w:tcPr>
-            <w:cnfStyle w:val="001000000000" w:firstRow="0" w:lastRow="0" w:firstColumn="1" w:lastColumn="0" w:oddVBand="0" w:evenVBand="0" w:oddHBand="0" w:evenHBand="0" w:firstRowFirstColumn="0" w:firstRowLastColumn="0" w:lastRowFirstColumn="0" w:lastRowLastColumn="0"/>
-            <w:tcW w:w="0" w:type="auto"/>
-          </w:tcPr>
-          <w:p>
-            <w:pPr>
-              <w:jc w:val="center"/>
-            </w:pPr>
-            <w:r>
-              <w:t xml:space="preserve">Right hypochondrium </w:t>
-            </w:r>
-          </w:p>
-        </w:tc>
-        <w:tc>
-          <w:tcPr>
-            <w:tcW w:w="0" w:type="auto"/>
-          </w:tcPr>
-          <w:p>
-            <w:pPr>
-              <w:jc w:val="center"/>
-              <w:cnfStyle w:val="000000100000" w:firstRow="0" w:lastRow="0" w:firstColumn="0" w:lastColumn="0" w:oddVBand="0" w:evenVBand="0" w:oddHBand="1" w:evenHBand="0" w:firstRowFirstColumn="0" w:firstRowLastColumn="0" w:lastRowFirstColumn="0" w:lastRowLastColumn="0"/>
-            </w:pPr>
-            <w:r>
-              <w:t>Right subcostal</w:t>
-            </w:r>
-          </w:p>
-        </w:tc>
-      </w:tr>
-      <w:tr>
-        <w:trPr>
-          <w:jc w:val="center"/>
-        </w:trPr>
-        <w:tc>
-          <w:tcPr>
-            <w:cnfStyle w:val="001000000000" w:firstRow="0" w:lastRow="0" w:firstColumn="1" w:lastColumn="0" w:oddVBand="0" w:evenVBand="0" w:oddHBand="0" w:evenHBand="0" w:firstRowFirstColumn="0" w:firstRowLastColumn="0" w:lastRowFirstColumn="0" w:lastRowLastColumn="0"/>
-            <w:tcW w:w="0" w:type="auto"/>
-          </w:tcPr>
-          <w:p>
-            <w:pPr>
-              <w:jc w:val="center"/>
-            </w:pPr>
-            <w:r>
-              <w:t>Left hypochondrium</w:t>
-            </w:r>
-          </w:p>
-        </w:tc>
-        <w:tc>
-          <w:tcPr>
-            <w:tcW w:w="0" w:type="auto"/>
-          </w:tcPr>
-          <w:p>
-            <w:pPr>
-              <w:jc w:val="center"/>
-              <w:cnfStyle w:val="000000000000" w:firstRow="0" w:lastRow="0" w:firstColumn="0" w:lastColumn="0" w:oddVBand="0" w:evenVBand="0" w:oddHBand="0" w:evenHBand="0" w:firstRowFirstColumn="0" w:firstRowLastColumn="0" w:lastRowFirstColumn="0" w:lastRowLastColumn="0"/>
-            </w:pPr>
-            <w:r>
-              <w:t>Left subcostal</w:t>
-            </w:r>
-          </w:p>
-        </w:tc>
-      </w:tr>
-      <w:tr>
-        <w:trPr>
-          <w:cnfStyle w:val="000000100000" w:firstRow="0" w:lastRow="0" w:firstColumn="0" w:lastColumn="0" w:oddVBand="0" w:evenVBand="0" w:oddHBand="1" w:evenHBand="0" w:firstRowFirstColumn="0" w:firstRowLastColumn="0" w:lastRowFirstColumn="0" w:lastRowLastColumn="0"/>
-          <w:jc w:val="center"/>
-        </w:trPr>
-        <w:tc>
-          <w:tcPr>
-            <w:cnfStyle w:val="001000000000" w:firstRow="0" w:lastRow="0" w:firstColumn="1" w:lastColumn="0" w:oddVBand="0" w:evenVBand="0" w:oddHBand="0" w:evenHBand="0" w:firstRowFirstColumn="0" w:firstRowLastColumn="0" w:lastRowFirstColumn="0" w:lastRowLastColumn="0"/>
-            <w:tcW w:w="0" w:type="auto"/>
-          </w:tcPr>
-          <w:p>
-            <w:pPr>
-              <w:jc w:val="center"/>
-            </w:pPr>
-            <w:r>
-              <w:t>Umbilical</w:t>
-            </w:r>
-          </w:p>
-        </w:tc>
-        <w:tc>
-          <w:tcPr>
-            <w:tcW w:w="0" w:type="auto"/>
-          </w:tcPr>
-          <w:p>
-            <w:pPr>
-              <w:jc w:val="center"/>
-              <w:cnfStyle w:val="000000100000" w:firstRow="0" w:lastRow="0" w:firstColumn="0" w:lastColumn="0" w:oddVBand="0" w:evenVBand="0" w:oddHBand="1" w:evenHBand="0" w:firstRowFirstColumn="0" w:firstRowLastColumn="0" w:lastRowFirstColumn="0" w:lastRowLastColumn="0"/>
-            </w:pPr>
-            <w:r>
-              <w:t>Peri-umbilical</w:t>
-            </w:r>
-          </w:p>
-        </w:tc>
-      </w:tr>
-      <w:tr>
-        <w:trPr>
-          <w:jc w:val="center"/>
-        </w:trPr>
-        <w:tc>
-          <w:tcPr>
-            <w:cnfStyle w:val="001000000000" w:firstRow="0" w:lastRow="0" w:firstColumn="1" w:lastColumn="0" w:oddVBand="0" w:evenVBand="0" w:oddHBand="0" w:evenHBand="0" w:firstRowFirstColumn="0" w:firstRowLastColumn="0" w:lastRowFirstColumn="0" w:lastRowLastColumn="0"/>
-            <w:tcW w:w="0" w:type="auto"/>
-          </w:tcPr>
-          <w:p>
-            <w:pPr>
-              <w:jc w:val="center"/>
-            </w:pPr>
-            <w:r>
-              <w:t>Hypogastrium</w:t>
-            </w:r>
-          </w:p>
-        </w:tc>
-        <w:tc>
-          <w:tcPr>
-            <w:tcW w:w="0" w:type="auto"/>
-          </w:tcPr>
-          <w:p>
-            <w:pPr>
-              <w:jc w:val="center"/>
-              <w:cnfStyle w:val="000000000000" w:firstRow="0" w:lastRow="0" w:firstColumn="0" w:lastColumn="0" w:oddVBand="0" w:evenVBand="0" w:oddHBand="0" w:evenHBand="0" w:firstRowFirstColumn="0" w:firstRowLastColumn="0" w:lastRowFirstColumn="0" w:lastRowLastColumn="0"/>
-            </w:pPr>
-            <w:r>
-              <w:t>Infraumbilical; Suprapubic</w:t>
-            </w:r>
-          </w:p>
-        </w:tc>
-      </w:tr>
-      <w:tr>
-        <w:trPr>
-          <w:cnfStyle w:val="000000100000" w:firstRow="0" w:lastRow="0" w:firstColumn="0" w:lastColumn="0" w:oddVBand="0" w:evenVBand="0" w:oddHBand="1" w:evenHBand="0" w:firstRowFirstColumn="0" w:firstRowLastColumn="0" w:lastRowFirstColumn="0" w:lastRowLastColumn="0"/>
-          <w:jc w:val="center"/>
-        </w:trPr>
-        <w:tc>
-          <w:tcPr>
-            <w:cnfStyle w:val="001000000000" w:firstRow="0" w:lastRow="0" w:firstColumn="1" w:lastColumn="0" w:oddVBand="0" w:evenVBand="0" w:oddHBand="0" w:evenHBand="0" w:firstRowFirstColumn="0" w:firstRowLastColumn="0" w:lastRowFirstColumn="0" w:lastRowLastColumn="0"/>
-            <w:tcW w:w="0" w:type="auto"/>
-          </w:tcPr>
-          <w:p>
-            <w:pPr>
-              <w:jc w:val="center"/>
-            </w:pPr>
-            <w:r>
-              <w:t>Right iliac fossa</w:t>
-            </w:r>
-          </w:p>
-        </w:tc>
-        <w:tc>
-          <w:tcPr>
-            <w:tcW w:w="0" w:type="auto"/>
-          </w:tcPr>
-          <w:p>
-            <w:pPr>
-              <w:jc w:val="center"/>
-              <w:cnfStyle w:val="000000100000" w:firstRow="0" w:lastRow="0" w:firstColumn="0" w:lastColumn="0" w:oddVBand="0" w:evenVBand="0" w:oddHBand="1" w:evenHBand="0" w:firstRowFirstColumn="0" w:firstRowLastColumn="0" w:lastRowFirstColumn="0" w:lastRowLastColumn="0"/>
-            </w:pPr>
-            <w:r>
-              <w:t>Right flank</w:t>
-            </w:r>
-          </w:p>
-        </w:tc>
-      </w:tr>
-      <w:tr>
-        <w:trPr>
-          <w:jc w:val="center"/>
-        </w:trPr>
-        <w:tc>
-          <w:tcPr>
-            <w:cnfStyle w:val="001000000000" w:firstRow="0" w:lastRow="0" w:firstColumn="1" w:lastColumn="0" w:oddVBand="0" w:evenVBand="0" w:oddHBand="0" w:evenHBand="0" w:firstRowFirstColumn="0" w:firstRowLastColumn="0" w:lastRowFirstColumn="0" w:lastRowLastColumn="0"/>
-            <w:tcW w:w="0" w:type="auto"/>
-          </w:tcPr>
-          <w:p>
-            <w:pPr>
-              <w:jc w:val="center"/>
-            </w:pPr>
-            <w:r>
-              <w:t>Left iliac fossa</w:t>
-            </w:r>
-          </w:p>
-        </w:tc>
-        <w:tc>
-          <w:tcPr>
-            <w:tcW w:w="0" w:type="auto"/>
-          </w:tcPr>
-          <w:p>
-            <w:pPr>
-              <w:jc w:val="center"/>
-              <w:cnfStyle w:val="000000000000" w:firstRow="0" w:lastRow="0" w:firstColumn="0" w:lastColumn="0" w:oddVBand="0" w:evenVBand="0" w:oddHBand="0" w:evenHBand="0" w:firstRowFirstColumn="0" w:firstRowLastColumn="0" w:lastRowFirstColumn="0" w:lastRowLastColumn="0"/>
-            </w:pPr>
-            <w:r>
-              <w:t>Left flank</w:t>
-            </w:r>
-          </w:p>
-        </w:tc>
-      </w:tr>
-    </w:tbl>
+    <w:p>
+      <w:r>
+        <w:rPr>
+          <w:noProof/>
+        </w:rPr>
+        <w:drawing>
+          <wp:inline distT="0" distB="0" distL="0" distR="0" wp14:anchorId="673FDE16" wp14:editId="36278C29">
+            <wp:extent cx="5022629" cy="1753564"/>
+            <wp:effectExtent l="0" t="0" r="6985" b="0"/>
+            <wp:docPr id="1624970008" name="Picture 2"/>
+            <wp:cNvGraphicFramePr>
+              <a:graphicFrameLocks xmlns:a="http://schemas.openxmlformats.org/drawingml/2006/main" noChangeAspect="1"/>
+            </wp:cNvGraphicFramePr>
+            <a:graphic xmlns:a="http://schemas.openxmlformats.org/drawingml/2006/main">
+              <a:graphicData uri="http://schemas.openxmlformats.org/drawingml/2006/picture">
+                <pic:pic xmlns:pic="http://schemas.openxmlformats.org/drawingml/2006/picture">
+                  <pic:nvPicPr>
+                    <pic:cNvPr id="0" name="Picture 2"/>
+                    <pic:cNvPicPr>
+                      <a:picLocks noChangeAspect="1" noChangeArrowheads="1"/>
+                    </pic:cNvPicPr>
+                  </pic:nvPicPr>
+                  <pic:blipFill>
+                    <a:blip r:embed="rId7" cstate="print">
+                      <a:extLst>
+                        <a:ext uri="{28A0092B-C50C-407E-A947-70E740481C1C}">
+                          <a14:useLocalDpi xmlns:a14="http://schemas.microsoft.com/office/drawing/2010/main" val="0"/>
+                        </a:ext>
+                      </a:extLst>
+                    </a:blip>
+                    <a:srcRect/>
+                    <a:stretch>
+                      <a:fillRect/>
+                    </a:stretch>
+                  </pic:blipFill>
+                  <pic:spPr bwMode="auto">
+                    <a:xfrm>
+                      <a:off x="0" y="0"/>
+                      <a:ext cx="5038606" cy="1759142"/>
+                    </a:xfrm>
+                    <a:prstGeom prst="rect">
+                      <a:avLst/>
+                    </a:prstGeom>
+                    <a:noFill/>
+                  </pic:spPr>
+                </pic:pic>
+              </a:graphicData>
+            </a:graphic>
+          </wp:inline>
+        </w:drawing>
+      </w:r>
+    </w:p>
     <w:p>
       <w:r>
         <w:t xml:space="preserve">[TIP]Right lower quadrant ≠ Right iliac fossa </w:t>
@@ -560,311 +328,75 @@
         <w:pStyle w:val="Heading2"/>
       </w:pPr>
       <w:r>
+        <w:lastRenderedPageBreak/>
         <w:t>Abdominal regions and important contents</w:t>
       </w:r>
     </w:p>
-    <w:tbl>
-      <w:tblPr>
-        <w:tblStyle w:val="PlainTable5"/>
-        <w:tblW w:w="0" w:type="auto"/>
-        <w:jc w:val="center"/>
-        <w:tblLook w:val="04A0" w:firstRow="1" w:lastRow="0" w:firstColumn="1" w:lastColumn="0" w:noHBand="0" w:noVBand="1"/>
-      </w:tblPr>
-      <w:tblGrid>
-        <w:gridCol w:w="2100"/>
-        <w:gridCol w:w="3363"/>
-      </w:tblGrid>
-      <w:tr>
-        <w:trPr>
-          <w:cnfStyle w:val="100000000000" w:firstRow="1" w:lastRow="0" w:firstColumn="0" w:lastColumn="0" w:oddVBand="0" w:evenVBand="0" w:oddHBand="0" w:evenHBand="0" w:firstRowFirstColumn="0" w:firstRowLastColumn="0" w:lastRowFirstColumn="0" w:lastRowLastColumn="0"/>
-          <w:jc w:val="center"/>
-        </w:trPr>
-        <w:tc>
-          <w:tcPr>
-            <w:cnfStyle w:val="001000000100" w:firstRow="0" w:lastRow="0" w:firstColumn="1" w:lastColumn="0" w:oddVBand="0" w:evenVBand="0" w:oddHBand="0" w:evenHBand="0" w:firstRowFirstColumn="1" w:firstRowLastColumn="0" w:lastRowFirstColumn="0" w:lastRowLastColumn="0"/>
-            <w:tcW w:w="0" w:type="auto"/>
-          </w:tcPr>
-          <w:p>
-            <w:r>
-              <w:t>Region</w:t>
-            </w:r>
-          </w:p>
-        </w:tc>
-        <w:tc>
-          <w:tcPr>
-            <w:tcW w:w="0" w:type="auto"/>
-          </w:tcPr>
-          <w:p>
-            <w:pPr>
-              <w:pStyle w:val="Heading2"/>
-              <w:cnfStyle w:val="100000000000" w:firstRow="1" w:lastRow="0" w:firstColumn="0" w:lastColumn="0" w:oddVBand="0" w:evenVBand="0" w:oddHBand="0" w:evenHBand="0" w:firstRowFirstColumn="0" w:firstRowLastColumn="0" w:lastRowFirstColumn="0" w:lastRowLastColumn="0"/>
-            </w:pPr>
-            <w:bookmarkStart w:id="2" w:name="_Toc452813645"/>
-            <w:r>
-              <w:t>Important contents</w:t>
-            </w:r>
-            <w:bookmarkEnd w:id="2"/>
-          </w:p>
-        </w:tc>
-      </w:tr>
-      <w:tr>
-        <w:trPr>
-          <w:cnfStyle w:val="000000100000" w:firstRow="0" w:lastRow="0" w:firstColumn="0" w:lastColumn="0" w:oddVBand="0" w:evenVBand="0" w:oddHBand="1" w:evenHBand="0" w:firstRowFirstColumn="0" w:firstRowLastColumn="0" w:lastRowFirstColumn="0" w:lastRowLastColumn="0"/>
-          <w:jc w:val="center"/>
-        </w:trPr>
-        <w:tc>
-          <w:tcPr>
-            <w:cnfStyle w:val="001000000000" w:firstRow="0" w:lastRow="0" w:firstColumn="1" w:lastColumn="0" w:oddVBand="0" w:evenVBand="0" w:oddHBand="0" w:evenHBand="0" w:firstRowFirstColumn="0" w:firstRowLastColumn="0" w:lastRowFirstColumn="0" w:lastRowLastColumn="0"/>
-            <w:tcW w:w="0" w:type="auto"/>
-          </w:tcPr>
-          <w:p>
-            <w:r>
-              <w:t xml:space="preserve">Right hypochondrium </w:t>
-            </w:r>
-          </w:p>
-        </w:tc>
-        <w:tc>
-          <w:tcPr>
-            <w:tcW w:w="0" w:type="auto"/>
-          </w:tcPr>
-          <w:p>
-            <w:pPr>
-              <w:cnfStyle w:val="000000100000" w:firstRow="0" w:lastRow="0" w:firstColumn="0" w:lastColumn="0" w:oddVBand="0" w:evenVBand="0" w:oddHBand="1" w:evenHBand="0" w:firstRowFirstColumn="0" w:firstRowLastColumn="0" w:lastRowFirstColumn="0" w:lastRowLastColumn="0"/>
-            </w:pPr>
-            <w:r>
-              <w:t>Liver, Gall bladder</w:t>
-            </w:r>
-          </w:p>
-        </w:tc>
-      </w:tr>
-      <w:tr>
-        <w:trPr>
-          <w:jc w:val="center"/>
-        </w:trPr>
-        <w:tc>
-          <w:tcPr>
-            <w:cnfStyle w:val="001000000000" w:firstRow="0" w:lastRow="0" w:firstColumn="1" w:lastColumn="0" w:oddVBand="0" w:evenVBand="0" w:oddHBand="0" w:evenHBand="0" w:firstRowFirstColumn="0" w:firstRowLastColumn="0" w:lastRowFirstColumn="0" w:lastRowLastColumn="0"/>
-            <w:tcW w:w="0" w:type="auto"/>
-          </w:tcPr>
-          <w:p>
-            <w:r>
-              <w:t>Epigastrium</w:t>
-            </w:r>
-          </w:p>
-        </w:tc>
-        <w:tc>
-          <w:tcPr>
-            <w:tcW w:w="0" w:type="auto"/>
-          </w:tcPr>
-          <w:p>
-            <w:pPr>
-              <w:cnfStyle w:val="000000000000" w:firstRow="0" w:lastRow="0" w:firstColumn="0" w:lastColumn="0" w:oddVBand="0" w:evenVBand="0" w:oddHBand="0" w:evenHBand="0" w:firstRowFirstColumn="0" w:firstRowLastColumn="0" w:lastRowFirstColumn="0" w:lastRowLastColumn="0"/>
-            </w:pPr>
-            <w:r>
-              <w:t>Stomach, pancreas</w:t>
-            </w:r>
-          </w:p>
-        </w:tc>
-      </w:tr>
-      <w:tr>
-        <w:trPr>
-          <w:cnfStyle w:val="000000100000" w:firstRow="0" w:lastRow="0" w:firstColumn="0" w:lastColumn="0" w:oddVBand="0" w:evenVBand="0" w:oddHBand="1" w:evenHBand="0" w:firstRowFirstColumn="0" w:firstRowLastColumn="0" w:lastRowFirstColumn="0" w:lastRowLastColumn="0"/>
-          <w:jc w:val="center"/>
-        </w:trPr>
-        <w:tc>
-          <w:tcPr>
-            <w:cnfStyle w:val="001000000000" w:firstRow="0" w:lastRow="0" w:firstColumn="1" w:lastColumn="0" w:oddVBand="0" w:evenVBand="0" w:oddHBand="0" w:evenHBand="0" w:firstRowFirstColumn="0" w:firstRowLastColumn="0" w:lastRowFirstColumn="0" w:lastRowLastColumn="0"/>
-            <w:tcW w:w="0" w:type="auto"/>
-          </w:tcPr>
-          <w:p>
-            <w:r>
-              <w:t>Left hypogastrium</w:t>
-            </w:r>
-          </w:p>
-        </w:tc>
-        <w:tc>
-          <w:tcPr>
-            <w:tcW w:w="0" w:type="auto"/>
-          </w:tcPr>
-          <w:p>
-            <w:pPr>
-              <w:cnfStyle w:val="000000100000" w:firstRow="0" w:lastRow="0" w:firstColumn="0" w:lastColumn="0" w:oddVBand="0" w:evenVBand="0" w:oddHBand="1" w:evenHBand="0" w:firstRowFirstColumn="0" w:firstRowLastColumn="0" w:lastRowFirstColumn="0" w:lastRowLastColumn="0"/>
-            </w:pPr>
-            <w:r>
-              <w:t>Spleen</w:t>
-            </w:r>
-          </w:p>
-        </w:tc>
-      </w:tr>
-      <w:tr>
-        <w:trPr>
-          <w:jc w:val="center"/>
-        </w:trPr>
-        <w:tc>
-          <w:tcPr>
-            <w:cnfStyle w:val="001000000000" w:firstRow="0" w:lastRow="0" w:firstColumn="1" w:lastColumn="0" w:oddVBand="0" w:evenVBand="0" w:oddHBand="0" w:evenHBand="0" w:firstRowFirstColumn="0" w:firstRowLastColumn="0" w:lastRowFirstColumn="0" w:lastRowLastColumn="0"/>
-            <w:tcW w:w="0" w:type="auto"/>
-          </w:tcPr>
-          <w:p>
-            <w:r>
-              <w:t xml:space="preserve">Umbilical </w:t>
-            </w:r>
-          </w:p>
-        </w:tc>
-        <w:tc>
-          <w:tcPr>
-            <w:tcW w:w="0" w:type="auto"/>
-          </w:tcPr>
-          <w:p>
-            <w:pPr>
-              <w:cnfStyle w:val="000000000000" w:firstRow="0" w:lastRow="0" w:firstColumn="0" w:lastColumn="0" w:oddVBand="0" w:evenVBand="0" w:oddHBand="0" w:evenHBand="0" w:firstRowFirstColumn="0" w:firstRowLastColumn="0" w:lastRowFirstColumn="0" w:lastRowLastColumn="0"/>
-            </w:pPr>
-            <w:r>
-              <w:t>Small intestine</w:t>
-            </w:r>
-          </w:p>
-        </w:tc>
-      </w:tr>
-      <w:tr>
-        <w:trPr>
-          <w:cnfStyle w:val="000000100000" w:firstRow="0" w:lastRow="0" w:firstColumn="0" w:lastColumn="0" w:oddVBand="0" w:evenVBand="0" w:oddHBand="1" w:evenHBand="0" w:firstRowFirstColumn="0" w:firstRowLastColumn="0" w:lastRowFirstColumn="0" w:lastRowLastColumn="0"/>
-          <w:jc w:val="center"/>
-        </w:trPr>
-        <w:tc>
-          <w:tcPr>
-            <w:cnfStyle w:val="001000000000" w:firstRow="0" w:lastRow="0" w:firstColumn="1" w:lastColumn="0" w:oddVBand="0" w:evenVBand="0" w:oddHBand="0" w:evenHBand="0" w:firstRowFirstColumn="0" w:firstRowLastColumn="0" w:lastRowFirstColumn="0" w:lastRowLastColumn="0"/>
-            <w:tcW w:w="0" w:type="auto"/>
-          </w:tcPr>
-          <w:p>
-            <w:r>
-              <w:t>Right and left lumbar</w:t>
-            </w:r>
-          </w:p>
-        </w:tc>
-        <w:tc>
-          <w:tcPr>
-            <w:tcW w:w="0" w:type="auto"/>
-          </w:tcPr>
-          <w:p>
-            <w:pPr>
-              <w:cnfStyle w:val="000000100000" w:firstRow="0" w:lastRow="0" w:firstColumn="0" w:lastColumn="0" w:oddVBand="0" w:evenVBand="0" w:oddHBand="1" w:evenHBand="0" w:firstRowFirstColumn="0" w:firstRowLastColumn="0" w:lastRowFirstColumn="0" w:lastRowLastColumn="0"/>
-            </w:pPr>
-            <w:r>
-              <w:t>Right and left kidneys</w:t>
-            </w:r>
-          </w:p>
-        </w:tc>
-      </w:tr>
-      <w:tr>
-        <w:trPr>
-          <w:jc w:val="center"/>
-        </w:trPr>
-        <w:tc>
-          <w:tcPr>
-            <w:cnfStyle w:val="001000000000" w:firstRow="0" w:lastRow="0" w:firstColumn="1" w:lastColumn="0" w:oddVBand="0" w:evenVBand="0" w:oddHBand="0" w:evenHBand="0" w:firstRowFirstColumn="0" w:firstRowLastColumn="0" w:lastRowFirstColumn="0" w:lastRowLastColumn="0"/>
-            <w:tcW w:w="0" w:type="auto"/>
-          </w:tcPr>
-          <w:p>
-            <w:r>
-              <w:t>Right iliac fossa</w:t>
-            </w:r>
-          </w:p>
-        </w:tc>
-        <w:tc>
-          <w:tcPr>
-            <w:tcW w:w="0" w:type="auto"/>
-          </w:tcPr>
-          <w:p>
-            <w:pPr>
-              <w:cnfStyle w:val="000000000000" w:firstRow="0" w:lastRow="0" w:firstColumn="0" w:lastColumn="0" w:oddVBand="0" w:evenVBand="0" w:oddHBand="0" w:evenHBand="0" w:firstRowFirstColumn="0" w:firstRowLastColumn="0" w:lastRowFirstColumn="0" w:lastRowLastColumn="0"/>
-            </w:pPr>
-            <w:proofErr w:type="spellStart"/>
-            <w:r>
-              <w:t>Ceacum</w:t>
-            </w:r>
-            <w:proofErr w:type="spellEnd"/>
-            <w:r>
-              <w:t xml:space="preserve"> and appendix</w:t>
-            </w:r>
-          </w:p>
-        </w:tc>
-      </w:tr>
-      <w:tr>
-        <w:trPr>
-          <w:cnfStyle w:val="000000100000" w:firstRow="0" w:lastRow="0" w:firstColumn="0" w:lastColumn="0" w:oddVBand="0" w:evenVBand="0" w:oddHBand="1" w:evenHBand="0" w:firstRowFirstColumn="0" w:firstRowLastColumn="0" w:lastRowFirstColumn="0" w:lastRowLastColumn="0"/>
-          <w:jc w:val="center"/>
-        </w:trPr>
-        <w:tc>
-          <w:tcPr>
-            <w:cnfStyle w:val="001000000000" w:firstRow="0" w:lastRow="0" w:firstColumn="1" w:lastColumn="0" w:oddVBand="0" w:evenVBand="0" w:oddHBand="0" w:evenHBand="0" w:firstRowFirstColumn="0" w:firstRowLastColumn="0" w:lastRowFirstColumn="0" w:lastRowLastColumn="0"/>
-            <w:tcW w:w="0" w:type="auto"/>
-          </w:tcPr>
-          <w:p>
-            <w:r>
-              <w:lastRenderedPageBreak/>
-              <w:t>Hypogastrium</w:t>
-            </w:r>
-          </w:p>
-        </w:tc>
-        <w:tc>
-          <w:tcPr>
-            <w:tcW w:w="0" w:type="auto"/>
-          </w:tcPr>
-          <w:p>
-            <w:pPr>
-              <w:cnfStyle w:val="000000100000" w:firstRow="0" w:lastRow="0" w:firstColumn="0" w:lastColumn="0" w:oddVBand="0" w:evenVBand="0" w:oddHBand="1" w:evenHBand="0" w:firstRowFirstColumn="0" w:firstRowLastColumn="0" w:lastRowFirstColumn="0" w:lastRowLastColumn="0"/>
-            </w:pPr>
-            <w:r>
-              <w:t>Urinary bladder and gravid uterus</w:t>
-            </w:r>
-          </w:p>
-        </w:tc>
-      </w:tr>
-      <w:tr>
-        <w:trPr>
-          <w:jc w:val="center"/>
-        </w:trPr>
-        <w:tc>
-          <w:tcPr>
-            <w:cnfStyle w:val="001000000000" w:firstRow="0" w:lastRow="0" w:firstColumn="1" w:lastColumn="0" w:oddVBand="0" w:evenVBand="0" w:oddHBand="0" w:evenHBand="0" w:firstRowFirstColumn="0" w:firstRowLastColumn="0" w:lastRowFirstColumn="0" w:lastRowLastColumn="0"/>
-            <w:tcW w:w="0" w:type="auto"/>
-          </w:tcPr>
-          <w:p>
-            <w:r>
-              <w:t>Left iliac fossa</w:t>
-            </w:r>
-          </w:p>
-        </w:tc>
-        <w:tc>
-          <w:tcPr>
-            <w:tcW w:w="0" w:type="auto"/>
-          </w:tcPr>
-          <w:p>
-            <w:pPr>
-              <w:cnfStyle w:val="000000000000" w:firstRow="0" w:lastRow="0" w:firstColumn="0" w:lastColumn="0" w:oddVBand="0" w:evenVBand="0" w:oddHBand="0" w:evenHBand="0" w:firstRowFirstColumn="0" w:firstRowLastColumn="0" w:lastRowFirstColumn="0" w:lastRowLastColumn="0"/>
-            </w:pPr>
-            <w:r>
-              <w:t>Sigmoid colon</w:t>
-            </w:r>
-          </w:p>
-        </w:tc>
-      </w:tr>
-    </w:tbl>
     <w:p>
       <w:pPr>
         <w:jc w:val="center"/>
       </w:pPr>
+      <w:r>
+        <w:rPr>
+          <w:noProof/>
+        </w:rPr>
+        <w:drawing>
+          <wp:inline distT="0" distB="0" distL="0" distR="0" wp14:anchorId="394F42CB" wp14:editId="174C7E1A">
+            <wp:extent cx="4797747" cy="2354072"/>
+            <wp:effectExtent l="0" t="0" r="3175" b="0"/>
+            <wp:docPr id="863352490" name="Picture 3"/>
+            <wp:cNvGraphicFramePr>
+              <a:graphicFrameLocks xmlns:a="http://schemas.openxmlformats.org/drawingml/2006/main" noChangeAspect="1"/>
+            </wp:cNvGraphicFramePr>
+            <a:graphic xmlns:a="http://schemas.openxmlformats.org/drawingml/2006/main">
+              <a:graphicData uri="http://schemas.openxmlformats.org/drawingml/2006/picture">
+                <pic:pic xmlns:pic="http://schemas.openxmlformats.org/drawingml/2006/picture">
+                  <pic:nvPicPr>
+                    <pic:cNvPr id="0" name="Picture 3"/>
+                    <pic:cNvPicPr>
+                      <a:picLocks noChangeAspect="1" noChangeArrowheads="1"/>
+                    </pic:cNvPicPr>
+                  </pic:nvPicPr>
+                  <pic:blipFill>
+                    <a:blip r:embed="rId8" cstate="print">
+                      <a:extLst>
+                        <a:ext uri="{28A0092B-C50C-407E-A947-70E740481C1C}">
+                          <a14:useLocalDpi xmlns:a14="http://schemas.microsoft.com/office/drawing/2010/main" val="0"/>
+                        </a:ext>
+                      </a:extLst>
+                    </a:blip>
+                    <a:srcRect/>
+                    <a:stretch>
+                      <a:fillRect/>
+                    </a:stretch>
+                  </pic:blipFill>
+                  <pic:spPr bwMode="auto">
+                    <a:xfrm>
+                      <a:off x="0" y="0"/>
+                      <a:ext cx="4806780" cy="2358504"/>
+                    </a:xfrm>
+                    <a:prstGeom prst="rect">
+                      <a:avLst/>
+                    </a:prstGeom>
+                    <a:noFill/>
+                  </pic:spPr>
+                </pic:pic>
+              </a:graphicData>
+            </a:graphic>
+          </wp:inline>
+        </w:drawing>
+      </w:r>
     </w:p>
     <w:p>
       <w:pPr>
         <w:pStyle w:val="Heading2"/>
         <w:jc w:val="center"/>
       </w:pPr>
-      <w:bookmarkStart w:id="3" w:name="_Toc452813646"/>
+      <w:bookmarkStart w:id="2" w:name="_Toc452813646"/>
       <w:r>
         <w:t>Nine sites of abdominal pain</w:t>
       </w:r>
-      <w:bookmarkEnd w:id="3"/>
+      <w:bookmarkEnd w:id="2"/>
     </w:p>
     <w:p>
       <w:pPr>
@@ -891,7 +423,7 @@
                     <pic:cNvPicPr/>
                   </pic:nvPicPr>
                   <pic:blipFill>
-                    <a:blip r:embed="rId7"/>
+                    <a:blip r:embed="rId9"/>
                     <a:stretch>
                       <a:fillRect/>
                     </a:stretch>
@@ -917,12 +449,12 @@
         <w:pStyle w:val="Heading2"/>
         <w:jc w:val="center"/>
       </w:pPr>
-      <w:bookmarkStart w:id="4" w:name="_Toc452813647"/>
+      <w:bookmarkStart w:id="3" w:name="_Toc452813647"/>
       <w:r>
         <w:lastRenderedPageBreak/>
         <w:t>Common sites of referred pain from abdomen</w:t>
       </w:r>
-      <w:bookmarkEnd w:id="4"/>
+      <w:bookmarkEnd w:id="3"/>
     </w:p>
     <w:p>
       <w:r>
@@ -946,7 +478,7 @@
                     <pic:cNvPicPr/>
                   </pic:nvPicPr>
                   <pic:blipFill>
-                    <a:blip r:embed="rId8">
+                    <a:blip r:embed="rId10">
                       <a:extLst>
                         <a:ext uri="{28A0092B-C50C-407E-A947-70E740481C1C}">
                           <a14:useLocalDpi xmlns:a14="http://schemas.microsoft.com/office/drawing/2010/main" val="0"/>
@@ -975,195 +507,6 @@
     </w:p>
     <w:p/>
     <w:p/>
-    <w:tbl>
-      <w:tblPr>
-        <w:tblStyle w:val="PlainTable3"/>
-        <w:tblW w:w="0" w:type="auto"/>
-        <w:tblLook w:val="04A0" w:firstRow="1" w:lastRow="0" w:firstColumn="1" w:lastColumn="0" w:noHBand="0" w:noVBand="1"/>
-      </w:tblPr>
-      <w:tblGrid>
-        <w:gridCol w:w="2974"/>
-        <w:gridCol w:w="2014"/>
-      </w:tblGrid>
-      <w:tr>
-        <w:trPr>
-          <w:cnfStyle w:val="100000000000" w:firstRow="1" w:lastRow="0" w:firstColumn="0" w:lastColumn="0" w:oddVBand="0" w:evenVBand="0" w:oddHBand="0" w:evenHBand="0" w:firstRowFirstColumn="0" w:firstRowLastColumn="0" w:lastRowFirstColumn="0" w:lastRowLastColumn="0"/>
-        </w:trPr>
-        <w:tc>
-          <w:tcPr>
-            <w:cnfStyle w:val="001000000100" w:firstRow="0" w:lastRow="0" w:firstColumn="1" w:lastColumn="0" w:oddVBand="0" w:evenVBand="0" w:oddHBand="0" w:evenHBand="0" w:firstRowFirstColumn="1" w:firstRowLastColumn="0" w:lastRowFirstColumn="0" w:lastRowLastColumn="0"/>
-            <w:tcW w:w="0" w:type="auto"/>
-          </w:tcPr>
-          <w:p>
-            <w:pPr>
-              <w:jc w:val="center"/>
-            </w:pPr>
-            <w:r>
-              <w:t>Source</w:t>
-            </w:r>
-          </w:p>
-        </w:tc>
-        <w:tc>
-          <w:tcPr>
-            <w:tcW w:w="0" w:type="auto"/>
-          </w:tcPr>
-          <w:p>
-            <w:pPr>
-              <w:jc w:val="center"/>
-              <w:cnfStyle w:val="100000000000" w:firstRow="1" w:lastRow="0" w:firstColumn="0" w:lastColumn="0" w:oddVBand="0" w:evenVBand="0" w:oddHBand="0" w:evenHBand="0" w:firstRowFirstColumn="0" w:firstRowLastColumn="0" w:lastRowFirstColumn="0" w:lastRowLastColumn="0"/>
-            </w:pPr>
-            <w:r>
-              <w:t xml:space="preserve">Referred to </w:t>
-            </w:r>
-          </w:p>
-        </w:tc>
-      </w:tr>
-      <w:tr>
-        <w:trPr>
-          <w:cnfStyle w:val="000000100000" w:firstRow="0" w:lastRow="0" w:firstColumn="0" w:lastColumn="0" w:oddVBand="0" w:evenVBand="0" w:oddHBand="1" w:evenHBand="0" w:firstRowFirstColumn="0" w:firstRowLastColumn="0" w:lastRowFirstColumn="0" w:lastRowLastColumn="0"/>
-        </w:trPr>
-        <w:tc>
-          <w:tcPr>
-            <w:cnfStyle w:val="001000000000" w:firstRow="0" w:lastRow="0" w:firstColumn="1" w:lastColumn="0" w:oddVBand="0" w:evenVBand="0" w:oddHBand="0" w:evenHBand="0" w:firstRowFirstColumn="0" w:firstRowLastColumn="0" w:lastRowFirstColumn="0" w:lastRowLastColumn="0"/>
-            <w:tcW w:w="0" w:type="auto"/>
-          </w:tcPr>
-          <w:p>
-            <w:r>
-              <w:t>Liver or gall bladder</w:t>
-            </w:r>
-          </w:p>
-        </w:tc>
-        <w:tc>
-          <w:tcPr>
-            <w:tcW w:w="0" w:type="auto"/>
-          </w:tcPr>
-          <w:p>
-            <w:pPr>
-              <w:pStyle w:val="TOC1"/>
-              <w:numPr>
-                <w:ilvl w:val="0"/>
-                <w:numId w:val="0"/>
-              </w:numPr>
-              <w:ind w:left="360" w:hanging="360"/>
-              <w:cnfStyle w:val="000000100000" w:firstRow="0" w:lastRow="0" w:firstColumn="0" w:lastColumn="0" w:oddVBand="0" w:evenVBand="0" w:oddHBand="1" w:evenHBand="0" w:firstRowFirstColumn="0" w:firstRowLastColumn="0" w:lastRowFirstColumn="0" w:lastRowLastColumn="0"/>
-            </w:pPr>
-            <w:r>
-              <w:t>Tip of scapula</w:t>
-            </w:r>
-          </w:p>
-        </w:tc>
-      </w:tr>
-      <w:tr>
-        <w:tc>
-          <w:tcPr>
-            <w:cnfStyle w:val="001000000000" w:firstRow="0" w:lastRow="0" w:firstColumn="1" w:lastColumn="0" w:oddVBand="0" w:evenVBand="0" w:oddHBand="0" w:evenHBand="0" w:firstRowFirstColumn="0" w:firstRowLastColumn="0" w:lastRowFirstColumn="0" w:lastRowLastColumn="0"/>
-            <w:tcW w:w="0" w:type="auto"/>
-          </w:tcPr>
-          <w:p>
-            <w:r>
-              <w:t>Spleen</w:t>
-            </w:r>
-          </w:p>
-        </w:tc>
-        <w:tc>
-          <w:tcPr>
-            <w:tcW w:w="0" w:type="auto"/>
-          </w:tcPr>
-          <w:p>
-            <w:pPr>
-              <w:cnfStyle w:val="000000000000" w:firstRow="0" w:lastRow="0" w:firstColumn="0" w:lastColumn="0" w:oddVBand="0" w:evenVBand="0" w:oddHBand="0" w:evenHBand="0" w:firstRowFirstColumn="0" w:firstRowLastColumn="0" w:lastRowFirstColumn="0" w:lastRowLastColumn="0"/>
-            </w:pPr>
-            <w:r>
-              <w:t>Tip of shoulder</w:t>
-            </w:r>
-          </w:p>
-        </w:tc>
-      </w:tr>
-      <w:tr>
-        <w:trPr>
-          <w:cnfStyle w:val="000000100000" w:firstRow="0" w:lastRow="0" w:firstColumn="0" w:lastColumn="0" w:oddVBand="0" w:evenVBand="0" w:oddHBand="1" w:evenHBand="0" w:firstRowFirstColumn="0" w:firstRowLastColumn="0" w:lastRowFirstColumn="0" w:lastRowLastColumn="0"/>
-        </w:trPr>
-        <w:tc>
-          <w:tcPr>
-            <w:cnfStyle w:val="001000000000" w:firstRow="0" w:lastRow="0" w:firstColumn="1" w:lastColumn="0" w:oddVBand="0" w:evenVBand="0" w:oddHBand="0" w:evenHBand="0" w:firstRowFirstColumn="0" w:firstRowLastColumn="0" w:lastRowFirstColumn="0" w:lastRowLastColumn="0"/>
-            <w:tcW w:w="0" w:type="auto"/>
-          </w:tcPr>
-          <w:p>
-            <w:r>
-              <w:t>Renal pelvis and ureter</w:t>
-            </w:r>
-          </w:p>
-        </w:tc>
-        <w:tc>
-          <w:tcPr>
-            <w:tcW w:w="0" w:type="auto"/>
-          </w:tcPr>
-          <w:p>
-            <w:pPr>
-              <w:cnfStyle w:val="000000100000" w:firstRow="0" w:lastRow="0" w:firstColumn="0" w:lastColumn="0" w:oddVBand="0" w:evenVBand="0" w:oddHBand="1" w:evenHBand="0" w:firstRowFirstColumn="0" w:firstRowLastColumn="0" w:lastRowFirstColumn="0" w:lastRowLastColumn="0"/>
-            </w:pPr>
-            <w:r>
-              <w:t>Penis</w:t>
-            </w:r>
-          </w:p>
-        </w:tc>
-      </w:tr>
-      <w:tr>
-        <w:tc>
-          <w:tcPr>
-            <w:cnfStyle w:val="001000000000" w:firstRow="0" w:lastRow="0" w:firstColumn="1" w:lastColumn="0" w:oddVBand="0" w:evenVBand="0" w:oddHBand="0" w:evenHBand="0" w:firstRowFirstColumn="0" w:firstRowLastColumn="0" w:lastRowFirstColumn="0" w:lastRowLastColumn="0"/>
-            <w:tcW w:w="0" w:type="auto"/>
-          </w:tcPr>
-          <w:p>
-            <w:r>
-              <w:t>Appendix</w:t>
-            </w:r>
-          </w:p>
-        </w:tc>
-        <w:tc>
-          <w:tcPr>
-            <w:tcW w:w="0" w:type="auto"/>
-          </w:tcPr>
-          <w:p>
-            <w:pPr>
-              <w:cnfStyle w:val="000000000000" w:firstRow="0" w:lastRow="0" w:firstColumn="0" w:lastColumn="0" w:oddVBand="0" w:evenVBand="0" w:oddHBand="0" w:evenHBand="0" w:firstRowFirstColumn="0" w:firstRowLastColumn="0" w:lastRowFirstColumn="0" w:lastRowLastColumn="0"/>
-            </w:pPr>
-            <w:r>
-              <w:t>Peri-umbilical area</w:t>
-            </w:r>
-          </w:p>
-        </w:tc>
-      </w:tr>
-      <w:tr>
-        <w:trPr>
-          <w:cnfStyle w:val="000000100000" w:firstRow="0" w:lastRow="0" w:firstColumn="0" w:lastColumn="0" w:oddVBand="0" w:evenVBand="0" w:oddHBand="1" w:evenHBand="0" w:firstRowFirstColumn="0" w:firstRowLastColumn="0" w:lastRowFirstColumn="0" w:lastRowLastColumn="0"/>
-        </w:trPr>
-        <w:tc>
-          <w:tcPr>
-            <w:cnfStyle w:val="001000000000" w:firstRow="0" w:lastRow="0" w:firstColumn="1" w:lastColumn="0" w:oddVBand="0" w:evenVBand="0" w:oddHBand="0" w:evenHBand="0" w:firstRowFirstColumn="0" w:firstRowLastColumn="0" w:lastRowFirstColumn="0" w:lastRowLastColumn="0"/>
-            <w:tcW w:w="0" w:type="auto"/>
-          </w:tcPr>
-          <w:p>
-            <w:r>
-              <w:t>Testis</w:t>
-            </w:r>
-          </w:p>
-        </w:tc>
-        <w:tc>
-          <w:tcPr>
-            <w:tcW w:w="0" w:type="auto"/>
-          </w:tcPr>
-          <w:p>
-            <w:pPr>
-              <w:cnfStyle w:val="000000100000" w:firstRow="0" w:lastRow="0" w:firstColumn="0" w:lastColumn="0" w:oddVBand="0" w:evenVBand="0" w:oddHBand="1" w:evenHBand="0" w:firstRowFirstColumn="0" w:firstRowLastColumn="0" w:lastRowFirstColumn="0" w:lastRowLastColumn="0"/>
-            </w:pPr>
-            <w:r>
-              <w:t>Loin (posteriorly)</w:t>
-            </w:r>
-          </w:p>
-        </w:tc>
-      </w:tr>
-    </w:tbl>
     <w:p>
       <w:pPr>
         <w:pStyle w:val="TOC1"/>
@@ -1172,6 +515,56 @@
           <w:numId w:val="0"/>
         </w:numPr>
       </w:pPr>
+      <w:r>
+        <w:rPr>
+          <w:noProof/>
+        </w:rPr>
+        <w:drawing>
+          <wp:inline distT="0" distB="0" distL="0" distR="0" wp14:anchorId="7E772B9A" wp14:editId="0DB4FD92">
+            <wp:extent cx="4552315" cy="1744560"/>
+            <wp:effectExtent l="0" t="0" r="635" b="0"/>
+            <wp:docPr id="1675569613" name="Picture 4"/>
+            <wp:cNvGraphicFramePr>
+              <a:graphicFrameLocks xmlns:a="http://schemas.openxmlformats.org/drawingml/2006/main" noChangeAspect="1"/>
+            </wp:cNvGraphicFramePr>
+            <a:graphic xmlns:a="http://schemas.openxmlformats.org/drawingml/2006/main">
+              <a:graphicData uri="http://schemas.openxmlformats.org/drawingml/2006/picture">
+                <pic:pic xmlns:pic="http://schemas.openxmlformats.org/drawingml/2006/picture">
+                  <pic:nvPicPr>
+                    <pic:cNvPr id="0" name="Picture 4"/>
+                    <pic:cNvPicPr>
+                      <a:picLocks noChangeAspect="1" noChangeArrowheads="1"/>
+                    </pic:cNvPicPr>
+                  </pic:nvPicPr>
+                  <pic:blipFill>
+                    <a:blip r:embed="rId11" cstate="print">
+                      <a:extLst>
+                        <a:ext uri="{28A0092B-C50C-407E-A947-70E740481C1C}">
+                          <a14:useLocalDpi xmlns:a14="http://schemas.microsoft.com/office/drawing/2010/main" val="0"/>
+                        </a:ext>
+                      </a:extLst>
+                    </a:blip>
+                    <a:srcRect/>
+                    <a:stretch>
+                      <a:fillRect/>
+                    </a:stretch>
+                  </pic:blipFill>
+                  <pic:spPr bwMode="auto">
+                    <a:xfrm>
+                      <a:off x="0" y="0"/>
+                      <a:ext cx="4559878" cy="1747458"/>
+                    </a:xfrm>
+                    <a:prstGeom prst="rect">
+                      <a:avLst/>
+                    </a:prstGeom>
+                    <a:noFill/>
+                  </pic:spPr>
+                </pic:pic>
+              </a:graphicData>
+            </a:graphic>
+          </wp:inline>
+        </w:drawing>
+      </w:r>
     </w:p>
     <w:p/>
     <w:p/>
@@ -1924,7 +1317,6 @@
   <w:style w:type="character" w:default="1" w:styleId="DefaultParagraphFont">
     <w:name w:val="Default Paragraph Font"/>
     <w:uiPriority w:val="1"/>
-    <w:semiHidden/>
     <w:unhideWhenUsed/>
   </w:style>
   <w:style w:type="table" w:default="1" w:styleId="TableNormal">

</xml_diff>